<commit_message>
Test case 1.2 - Half way through first test case
</commit_message>
<xml_diff>
--- a/WordResult1.0.docx
+++ b/WordResult1.0.docx
@@ -12,7 +12,7 @@
       </w:r>
       <w:proofErr w:type="spellEnd"/>
       <w:r>
-        <w:t xml:space="preserve"> console dot </w:t>
+        <w:t xml:space="preserve"> escape console dot </w:t>
       </w:r>
       <w:proofErr w:type="spellStart"/>
       <w:r>
@@ -27,6 +27,9 @@
         <w:t>helloworld</w:t>
       </w:r>
       <w:proofErr w:type="spellEnd"/>
+      <w:r>
+        <w:t xml:space="preserve"> for escape</w:t>
+      </w:r>
     </w:p>
     <w:sectPr>
       <w:pgSz w:w="12240" w:h="15840"/>

</xml_diff>